<commit_message>
Inicio codificación+ informe seguimiento
</commit_message>
<xml_diff>
--- a/documents/Captura de riesgos y requisitos.docx
+++ b/documents/Captura de riesgos y requisitos.docx
@@ -1611,6 +1611,13 @@
                 <w:lang w:val="ca-ES"/>
               </w:rPr>
             </w:pPr>
+            <w:r>
+              <w:rPr>
+                <w:rFonts w:cs="Arial"/>
+                <w:lang w:val="ca-ES"/>
+              </w:rPr>
+              <w:t>5.0</w:t>
+            </w:r>
           </w:p>
         </w:tc>
         <w:tc>
@@ -1635,6 +1642,13 @@
                 <w:lang w:val="ca-ES"/>
               </w:rPr>
             </w:pPr>
+            <w:r>
+              <w:rPr>
+                <w:rFonts w:cs="Arial"/>
+                <w:lang w:val="ca-ES"/>
+              </w:rPr>
+              <w:t>18/03/2022</w:t>
+            </w:r>
           </w:p>
         </w:tc>
         <w:tc>
@@ -4098,7 +4112,7 @@
                 <w:rFonts w:ascii="Arial" w:eastAsia="Arial" w:hAnsi="Arial" w:cs="Arial"/>
                 <w:lang w:val="ca-ES"/>
               </w:rPr>
-              <w:t>C</w:t>
+              <w:t>A</w:t>
             </w:r>
           </w:p>
         </w:tc>
@@ -7502,7 +7516,7 @@
                 <w:rFonts w:ascii="Arial" w:eastAsia="Arial" w:hAnsi="Arial" w:cs="Arial"/>
                 <w:lang w:val="ca-ES"/>
               </w:rPr>
-              <w:t>C</w:t>
+              <w:t>B</w:t>
             </w:r>
           </w:p>
         </w:tc>
@@ -7642,6 +7656,13 @@
                 <w:lang w:val="ca-ES"/>
               </w:rPr>
             </w:pPr>
+            <w:r>
+              <w:rPr>
+                <w:rFonts w:ascii="Arial" w:eastAsia="Arial" w:hAnsi="Arial" w:cs="Arial"/>
+                <w:lang w:val="ca-ES"/>
+              </w:rPr>
+              <w:t>A</w:t>
+            </w:r>
           </w:p>
         </w:tc>
       </w:tr>
@@ -7775,6 +7796,174 @@
               <w:t>usuario</w:t>
             </w:r>
             <w:proofErr w:type="spellEnd"/>
+          </w:p>
+        </w:tc>
+        <w:tc>
+          <w:tcPr>
+            <w:tcW w:w="1685" w:type="dxa"/>
+            <w:tcBorders>
+              <w:top w:val="single" w:sz="8" w:space="0" w:color="000000"/>
+              <w:left w:val="single" w:sz="4" w:space="0" w:color="000000"/>
+              <w:bottom w:val="single" w:sz="8" w:space="0" w:color="000000"/>
+              <w:right w:val="single" w:sz="8" w:space="0" w:color="000000"/>
+            </w:tcBorders>
+            <w:vAlign w:val="bottom"/>
+          </w:tcPr>
+          <w:p>
+            <w:pPr>
+              <w:jc w:val="center"/>
+              <w:rPr>
+                <w:rFonts w:ascii="Arial" w:eastAsia="Arial" w:hAnsi="Arial" w:cs="Arial"/>
+                <w:lang w:val="ca-ES"/>
+              </w:rPr>
+            </w:pPr>
+            <w:r>
+              <w:rPr>
+                <w:rFonts w:ascii="Arial" w:eastAsia="Arial" w:hAnsi="Arial" w:cs="Arial"/>
+                <w:lang w:val="ca-ES"/>
+              </w:rPr>
+              <w:t>A</w:t>
+            </w:r>
+          </w:p>
+        </w:tc>
+      </w:tr>
+      <w:tr>
+        <w:trPr>
+          <w:trHeight w:val="494"/>
+        </w:trPr>
+        <w:tc>
+          <w:tcPr>
+            <w:tcW w:w="1380" w:type="dxa"/>
+            <w:tcBorders>
+              <w:top w:val="single" w:sz="8" w:space="0" w:color="000000"/>
+              <w:left w:val="single" w:sz="8" w:space="0" w:color="000000"/>
+              <w:bottom w:val="single" w:sz="8" w:space="0" w:color="000000"/>
+              <w:right w:val="single" w:sz="8" w:space="0" w:color="000000"/>
+            </w:tcBorders>
+            <w:vAlign w:val="bottom"/>
+          </w:tcPr>
+          <w:p>
+            <w:pPr>
+              <w:jc w:val="center"/>
+              <w:rPr>
+                <w:rFonts w:ascii="Arial" w:eastAsia="Arial" w:hAnsi="Arial" w:cs="Arial"/>
+                <w:lang w:val="ca-ES"/>
+              </w:rPr>
+            </w:pPr>
+            <w:r>
+              <w:rPr>
+                <w:rFonts w:ascii="Arial" w:eastAsia="Arial" w:hAnsi="Arial" w:cs="Arial"/>
+                <w:lang w:val="ca-ES"/>
+              </w:rPr>
+              <w:t>RNF_11</w:t>
+            </w:r>
+          </w:p>
+        </w:tc>
+        <w:tc>
+          <w:tcPr>
+            <w:tcW w:w="6316" w:type="dxa"/>
+            <w:tcBorders>
+              <w:top w:val="single" w:sz="8" w:space="0" w:color="000000"/>
+              <w:left w:val="single" w:sz="8" w:space="0" w:color="000000"/>
+              <w:bottom w:val="single" w:sz="8" w:space="0" w:color="000000"/>
+              <w:right w:val="single" w:sz="4" w:space="0" w:color="000000"/>
+            </w:tcBorders>
+            <w:vAlign w:val="bottom"/>
+          </w:tcPr>
+          <w:p>
+            <w:pPr>
+              <w:rPr>
+                <w:rFonts w:ascii="Arial" w:hAnsi="Arial" w:cs="Arial"/>
+                <w:lang w:val="ca-ES"/>
+              </w:rPr>
+            </w:pPr>
+            <w:r>
+              <w:rPr>
+                <w:rFonts w:ascii="Arial" w:hAnsi="Arial" w:cs="Arial"/>
+                <w:lang w:val="ca-ES"/>
+              </w:rPr>
+              <w:t xml:space="preserve">La </w:t>
+            </w:r>
+            <w:proofErr w:type="spellStart"/>
+            <w:r>
+              <w:rPr>
+                <w:rFonts w:ascii="Arial" w:hAnsi="Arial" w:cs="Arial"/>
+                <w:lang w:val="ca-ES"/>
+              </w:rPr>
+              <w:t>aplicación</w:t>
+            </w:r>
+            <w:proofErr w:type="spellEnd"/>
+            <w:r>
+              <w:rPr>
+                <w:rFonts w:ascii="Arial" w:hAnsi="Arial" w:cs="Arial"/>
+                <w:lang w:val="ca-ES"/>
+              </w:rPr>
+              <w:t xml:space="preserve"> </w:t>
+            </w:r>
+            <w:proofErr w:type="spellStart"/>
+            <w:r>
+              <w:rPr>
+                <w:rFonts w:ascii="Arial" w:hAnsi="Arial" w:cs="Arial"/>
+                <w:lang w:val="ca-ES"/>
+              </w:rPr>
+              <w:t>debe</w:t>
+            </w:r>
+            <w:proofErr w:type="spellEnd"/>
+            <w:r>
+              <w:rPr>
+                <w:rFonts w:ascii="Arial" w:hAnsi="Arial" w:cs="Arial"/>
+                <w:lang w:val="ca-ES"/>
+              </w:rPr>
+              <w:t xml:space="preserve"> </w:t>
+            </w:r>
+            <w:proofErr w:type="spellStart"/>
+            <w:r>
+              <w:rPr>
+                <w:rFonts w:ascii="Arial" w:hAnsi="Arial" w:cs="Arial"/>
+                <w:lang w:val="ca-ES"/>
+              </w:rPr>
+              <w:t>cumplir</w:t>
+            </w:r>
+            <w:proofErr w:type="spellEnd"/>
+            <w:r>
+              <w:rPr>
+                <w:rFonts w:ascii="Arial" w:hAnsi="Arial" w:cs="Arial"/>
+                <w:lang w:val="ca-ES"/>
+              </w:rPr>
+              <w:t xml:space="preserve"> el Reglamento General de </w:t>
+            </w:r>
+            <w:proofErr w:type="spellStart"/>
+            <w:r>
+              <w:rPr>
+                <w:rFonts w:ascii="Arial" w:hAnsi="Arial" w:cs="Arial"/>
+                <w:lang w:val="ca-ES"/>
+              </w:rPr>
+              <w:t>Protección</w:t>
+            </w:r>
+            <w:proofErr w:type="spellEnd"/>
+            <w:r>
+              <w:rPr>
+                <w:rFonts w:ascii="Arial" w:hAnsi="Arial" w:cs="Arial"/>
+                <w:lang w:val="ca-ES"/>
+              </w:rPr>
+              <w:t xml:space="preserve"> de </w:t>
+            </w:r>
+            <w:proofErr w:type="spellStart"/>
+            <w:r>
+              <w:rPr>
+                <w:rFonts w:ascii="Arial" w:hAnsi="Arial" w:cs="Arial"/>
+                <w:lang w:val="ca-ES"/>
+              </w:rPr>
+              <w:t>Datos</w:t>
+            </w:r>
+            <w:proofErr w:type="spellEnd"/>
+            <w:r>
+              <w:rPr>
+                <w:rFonts w:ascii="Arial" w:hAnsi="Arial" w:cs="Arial"/>
+                <w:lang w:val="ca-ES"/>
+              </w:rPr>
+              <w:t xml:space="preserve"> </w:t>
+            </w:r>
           </w:p>
         </w:tc>
         <w:tc>
@@ -7831,21 +8020,21 @@
           <w:sz w:val="28"/>
           <w:szCs w:val="28"/>
         </w:rPr>
-        <w:lastRenderedPageBreak/>
         <w:t>3. Riesgos</w:t>
       </w:r>
     </w:p>
     <w:tbl>
       <w:tblPr>
         <w:tblStyle w:val="Tablaconcuadrcula"/>
-        <w:tblW w:w="0" w:type="auto"/>
+        <w:tblW w:w="8926" w:type="dxa"/>
         <w:tblLook w:val="04A0" w:firstRow="1" w:lastRow="0" w:firstColumn="1" w:lastColumn="0" w:noHBand="0" w:noVBand="1"/>
       </w:tblPr>
       <w:tblGrid>
-        <w:gridCol w:w="2123"/>
-        <w:gridCol w:w="2123"/>
-        <w:gridCol w:w="2124"/>
-        <w:gridCol w:w="2124"/>
+        <w:gridCol w:w="988"/>
+        <w:gridCol w:w="1842"/>
+        <w:gridCol w:w="2561"/>
+        <w:gridCol w:w="1408"/>
+        <w:gridCol w:w="2127"/>
       </w:tblGrid>
       <w:tr>
         <w:trPr>
@@ -7853,7 +8042,7 @@
         </w:trPr>
         <w:tc>
           <w:tcPr>
-            <w:tcW w:w="2123" w:type="dxa"/>
+            <w:tcW w:w="988" w:type="dxa"/>
           </w:tcPr>
           <w:p>
             <w:pPr>
@@ -7876,7 +8065,7 @@
         </w:tc>
         <w:tc>
           <w:tcPr>
-            <w:tcW w:w="2123" w:type="dxa"/>
+            <w:tcW w:w="1842" w:type="dxa"/>
           </w:tcPr>
           <w:p>
             <w:pPr>
@@ -7899,7 +8088,7 @@
         </w:tc>
         <w:tc>
           <w:tcPr>
-            <w:tcW w:w="2124" w:type="dxa"/>
+            <w:tcW w:w="2561" w:type="dxa"/>
           </w:tcPr>
           <w:p>
             <w:pPr>
@@ -7922,7 +8111,7 @@
         </w:tc>
         <w:tc>
           <w:tcPr>
-            <w:tcW w:w="2124" w:type="dxa"/>
+            <w:tcW w:w="1408" w:type="dxa"/>
           </w:tcPr>
           <w:p>
             <w:pPr>
@@ -7943,11 +8132,34 @@
             </w:r>
           </w:p>
         </w:tc>
+        <w:tc>
+          <w:tcPr>
+            <w:tcW w:w="2127" w:type="dxa"/>
+          </w:tcPr>
+          <w:p>
+            <w:pPr>
+              <w:jc w:val="center"/>
+              <w:rPr>
+                <w:rFonts w:ascii="Arial" w:hAnsi="Arial" w:cs="Arial"/>
+                <w:b/>
+                <w:bCs/>
+              </w:rPr>
+            </w:pPr>
+            <w:r>
+              <w:rPr>
+                <w:rFonts w:ascii="Arial" w:hAnsi="Arial" w:cs="Arial"/>
+                <w:b/>
+                <w:bCs/>
+              </w:rPr>
+              <w:t>Mitigación</w:t>
+            </w:r>
+          </w:p>
+        </w:tc>
       </w:tr>
       <w:tr>
         <w:tc>
           <w:tcPr>
-            <w:tcW w:w="2123" w:type="dxa"/>
+            <w:tcW w:w="988" w:type="dxa"/>
           </w:tcPr>
           <w:p>
             <w:pPr>
@@ -7982,7 +8194,7 @@
         </w:tc>
         <w:tc>
           <w:tcPr>
-            <w:tcW w:w="2123" w:type="dxa"/>
+            <w:tcW w:w="1842" w:type="dxa"/>
           </w:tcPr>
           <w:p>
             <w:pPr>
@@ -7997,6 +8209,12 @@
               </w:rPr>
               <w:t xml:space="preserve">Caída </w:t>
             </w:r>
+            <w:r>
+              <w:rPr>
+                <w:rFonts w:ascii="Arial" w:hAnsi="Arial" w:cs="Arial"/>
+              </w:rPr>
+              <w:t xml:space="preserve">Temporal </w:t>
+            </w:r>
             <w:proofErr w:type="spellStart"/>
             <w:r>
               <w:rPr>
@@ -8009,7 +8227,7 @@
         </w:tc>
         <w:tc>
           <w:tcPr>
-            <w:tcW w:w="2124" w:type="dxa"/>
+            <w:tcW w:w="2561" w:type="dxa"/>
           </w:tcPr>
           <w:p>
             <w:pPr>
@@ -8028,20 +8246,39 @@
         </w:tc>
         <w:tc>
           <w:tcPr>
-            <w:tcW w:w="2124" w:type="dxa"/>
-          </w:tcPr>
-          <w:p>
-            <w:pPr>
-              <w:jc w:val="center"/>
-              <w:rPr>
-                <w:rFonts w:ascii="Arial" w:hAnsi="Arial" w:cs="Arial"/>
-              </w:rPr>
-            </w:pPr>
-            <w:r>
-              <w:rPr>
-                <w:rFonts w:ascii="Arial" w:hAnsi="Arial" w:cs="Arial"/>
-              </w:rPr>
-              <w:t>Crítico</w:t>
+            <w:tcW w:w="1408" w:type="dxa"/>
+          </w:tcPr>
+          <w:p>
+            <w:pPr>
+              <w:jc w:val="center"/>
+              <w:rPr>
+                <w:rFonts w:ascii="Arial" w:hAnsi="Arial" w:cs="Arial"/>
+              </w:rPr>
+            </w:pPr>
+            <w:r>
+              <w:rPr>
+                <w:rFonts w:ascii="Arial" w:hAnsi="Arial" w:cs="Arial"/>
+              </w:rPr>
+              <w:t>Catastrófico</w:t>
+            </w:r>
+          </w:p>
+        </w:tc>
+        <w:tc>
+          <w:tcPr>
+            <w:tcW w:w="2127" w:type="dxa"/>
+          </w:tcPr>
+          <w:p>
+            <w:pPr>
+              <w:jc w:val="center"/>
+              <w:rPr>
+                <w:rFonts w:ascii="Arial" w:hAnsi="Arial" w:cs="Arial"/>
+              </w:rPr>
+            </w:pPr>
+            <w:r>
+              <w:rPr>
+                <w:rFonts w:ascii="Arial" w:hAnsi="Arial" w:cs="Arial"/>
+              </w:rPr>
+              <w:t>La aplicación se mantendrá caída mientras el problema persista, sin posibilidad de mitigación.</w:t>
             </w:r>
           </w:p>
         </w:tc>
@@ -8049,7 +8286,7 @@
       <w:tr>
         <w:tc>
           <w:tcPr>
-            <w:tcW w:w="2123" w:type="dxa"/>
+            <w:tcW w:w="988" w:type="dxa"/>
           </w:tcPr>
           <w:p>
             <w:pPr>
@@ -8084,7 +8321,7 @@
         </w:tc>
         <w:tc>
           <w:tcPr>
-            <w:tcW w:w="2123" w:type="dxa"/>
+            <w:tcW w:w="1842" w:type="dxa"/>
           </w:tcPr>
           <w:p>
             <w:pPr>
@@ -8103,7 +8340,7 @@
         </w:tc>
         <w:tc>
           <w:tcPr>
-            <w:tcW w:w="2124" w:type="dxa"/>
+            <w:tcW w:w="2561" w:type="dxa"/>
           </w:tcPr>
           <w:p>
             <w:pPr>
@@ -8122,7 +8359,7 @@
         </w:tc>
         <w:tc>
           <w:tcPr>
-            <w:tcW w:w="2124" w:type="dxa"/>
+            <w:tcW w:w="1408" w:type="dxa"/>
           </w:tcPr>
           <w:p>
             <w:pPr>
@@ -8136,6 +8373,25 @@
                 <w:rFonts w:ascii="Arial" w:hAnsi="Arial" w:cs="Arial"/>
               </w:rPr>
               <w:t>Crítico</w:t>
+            </w:r>
+          </w:p>
+        </w:tc>
+        <w:tc>
+          <w:tcPr>
+            <w:tcW w:w="2127" w:type="dxa"/>
+          </w:tcPr>
+          <w:p>
+            <w:pPr>
+              <w:jc w:val="center"/>
+              <w:rPr>
+                <w:rFonts w:ascii="Arial" w:hAnsi="Arial" w:cs="Arial"/>
+              </w:rPr>
+            </w:pPr>
+            <w:r>
+              <w:rPr>
+                <w:rFonts w:ascii="Arial" w:hAnsi="Arial" w:cs="Arial"/>
+              </w:rPr>
+              <w:t>Cifrado de los datos sensibles de los usuarios que utilicen la aplicación.</w:t>
             </w:r>
           </w:p>
         </w:tc>
@@ -8143,7 +8399,7 @@
       <w:tr>
         <w:tc>
           <w:tcPr>
-            <w:tcW w:w="2123" w:type="dxa"/>
+            <w:tcW w:w="988" w:type="dxa"/>
           </w:tcPr>
           <w:p>
             <w:pPr>
@@ -8176,7 +8432,7 @@
         </w:tc>
         <w:tc>
           <w:tcPr>
-            <w:tcW w:w="2123" w:type="dxa"/>
+            <w:tcW w:w="1842" w:type="dxa"/>
           </w:tcPr>
           <w:p>
             <w:pPr>
@@ -8195,7 +8451,7 @@
         </w:tc>
         <w:tc>
           <w:tcPr>
-            <w:tcW w:w="2124" w:type="dxa"/>
+            <w:tcW w:w="2561" w:type="dxa"/>
           </w:tcPr>
           <w:p>
             <w:pPr>
@@ -8214,20 +8470,39 @@
         </w:tc>
         <w:tc>
           <w:tcPr>
-            <w:tcW w:w="2124" w:type="dxa"/>
-          </w:tcPr>
-          <w:p>
-            <w:pPr>
-              <w:jc w:val="center"/>
-              <w:rPr>
-                <w:rFonts w:ascii="Arial" w:hAnsi="Arial" w:cs="Arial"/>
-              </w:rPr>
-            </w:pPr>
-            <w:r>
-              <w:rPr>
-                <w:rFonts w:ascii="Arial" w:hAnsi="Arial" w:cs="Arial"/>
-              </w:rPr>
-              <w:t>Catastrófico</w:t>
+            <w:tcW w:w="1408" w:type="dxa"/>
+          </w:tcPr>
+          <w:p>
+            <w:pPr>
+              <w:jc w:val="center"/>
+              <w:rPr>
+                <w:rFonts w:ascii="Arial" w:hAnsi="Arial" w:cs="Arial"/>
+              </w:rPr>
+            </w:pPr>
+            <w:r>
+              <w:rPr>
+                <w:rFonts w:ascii="Arial" w:hAnsi="Arial" w:cs="Arial"/>
+              </w:rPr>
+              <w:t>Crítico</w:t>
+            </w:r>
+          </w:p>
+        </w:tc>
+        <w:tc>
+          <w:tcPr>
+            <w:tcW w:w="2127" w:type="dxa"/>
+          </w:tcPr>
+          <w:p>
+            <w:pPr>
+              <w:jc w:val="center"/>
+              <w:rPr>
+                <w:rFonts w:ascii="Arial" w:hAnsi="Arial" w:cs="Arial"/>
+              </w:rPr>
+            </w:pPr>
+            <w:r>
+              <w:rPr>
+                <w:rFonts w:ascii="Arial" w:hAnsi="Arial" w:cs="Arial"/>
+              </w:rPr>
+              <w:t>Realización del proceso de migración de la app, con la posible necesidad de readaptar módulos de esta.</w:t>
             </w:r>
           </w:p>
         </w:tc>
@@ -8235,7 +8510,7 @@
       <w:tr>
         <w:tc>
           <w:tcPr>
-            <w:tcW w:w="2123" w:type="dxa"/>
+            <w:tcW w:w="988" w:type="dxa"/>
           </w:tcPr>
           <w:p>
             <w:pPr>
@@ -8262,7 +8537,7 @@
         </w:tc>
         <w:tc>
           <w:tcPr>
-            <w:tcW w:w="2123" w:type="dxa"/>
+            <w:tcW w:w="1842" w:type="dxa"/>
           </w:tcPr>
           <w:p>
             <w:pPr>
@@ -8281,7 +8556,7 @@
         </w:tc>
         <w:tc>
           <w:tcPr>
-            <w:tcW w:w="2124" w:type="dxa"/>
+            <w:tcW w:w="2561" w:type="dxa"/>
           </w:tcPr>
           <w:p>
             <w:pPr>
@@ -8308,7 +8583,7 @@
         </w:tc>
         <w:tc>
           <w:tcPr>
-            <w:tcW w:w="2124" w:type="dxa"/>
+            <w:tcW w:w="1408" w:type="dxa"/>
           </w:tcPr>
           <w:p>
             <w:pPr>
@@ -8322,6 +8597,31 @@
                 <w:rFonts w:ascii="Arial" w:hAnsi="Arial" w:cs="Arial"/>
               </w:rPr>
               <w:t>Crítico</w:t>
+            </w:r>
+          </w:p>
+        </w:tc>
+        <w:tc>
+          <w:tcPr>
+            <w:tcW w:w="2127" w:type="dxa"/>
+          </w:tcPr>
+          <w:p>
+            <w:pPr>
+              <w:jc w:val="center"/>
+              <w:rPr>
+                <w:rFonts w:ascii="Arial" w:hAnsi="Arial" w:cs="Arial"/>
+              </w:rPr>
+            </w:pPr>
+            <w:r>
+              <w:rPr>
+                <w:rFonts w:ascii="Arial" w:hAnsi="Arial" w:cs="Arial"/>
+              </w:rPr>
+              <w:t xml:space="preserve">Fase de testeo </w:t>
+            </w:r>
+            <w:r>
+              <w:rPr>
+                <w:rFonts w:ascii="Arial" w:hAnsi="Arial" w:cs="Arial"/>
+              </w:rPr>
+              <w:t>adecuada, además de contar con diversos usuarios testeando la aplicación.</w:t>
             </w:r>
           </w:p>
         </w:tc>
@@ -8329,7 +8629,7 @@
       <w:tr>
         <w:tc>
           <w:tcPr>
-            <w:tcW w:w="2123" w:type="dxa"/>
+            <w:tcW w:w="988" w:type="dxa"/>
           </w:tcPr>
           <w:p>
             <w:pPr>
@@ -8364,7 +8664,7 @@
         </w:tc>
         <w:tc>
           <w:tcPr>
-            <w:tcW w:w="2123" w:type="dxa"/>
+            <w:tcW w:w="1842" w:type="dxa"/>
           </w:tcPr>
           <w:p>
             <w:pPr>
@@ -8383,7 +8683,7 @@
         </w:tc>
         <w:tc>
           <w:tcPr>
-            <w:tcW w:w="2124" w:type="dxa"/>
+            <w:tcW w:w="2561" w:type="dxa"/>
           </w:tcPr>
           <w:p>
             <w:pPr>
@@ -8402,7 +8702,7 @@
         </w:tc>
         <w:tc>
           <w:tcPr>
-            <w:tcW w:w="2124" w:type="dxa"/>
+            <w:tcW w:w="1408" w:type="dxa"/>
           </w:tcPr>
           <w:p>
             <w:pPr>
@@ -8416,6 +8716,31 @@
                 <w:rFonts w:ascii="Arial" w:hAnsi="Arial" w:cs="Arial"/>
               </w:rPr>
               <w:t>Crítico</w:t>
+            </w:r>
+          </w:p>
+        </w:tc>
+        <w:tc>
+          <w:tcPr>
+            <w:tcW w:w="2127" w:type="dxa"/>
+          </w:tcPr>
+          <w:p>
+            <w:pPr>
+              <w:jc w:val="center"/>
+              <w:rPr>
+                <w:rFonts w:ascii="Arial" w:hAnsi="Arial" w:cs="Arial"/>
+              </w:rPr>
+            </w:pPr>
+            <w:r>
+              <w:rPr>
+                <w:rFonts w:ascii="Arial" w:hAnsi="Arial" w:cs="Arial"/>
+              </w:rPr>
+              <w:t xml:space="preserve">Realización de una buena planificación inicial, </w:t>
+            </w:r>
+            <w:r>
+              <w:rPr>
+                <w:rFonts w:ascii="Arial" w:hAnsi="Arial" w:cs="Arial"/>
+              </w:rPr>
+              <w:t>sin subestimar el tiempo de las tareas.</w:t>
             </w:r>
           </w:p>
         </w:tc>
@@ -8423,7 +8748,7 @@
       <w:tr>
         <w:tc>
           <w:tcPr>
-            <w:tcW w:w="2123" w:type="dxa"/>
+            <w:tcW w:w="988" w:type="dxa"/>
           </w:tcPr>
           <w:p>
             <w:pPr>
@@ -8458,26 +8783,32 @@
         </w:tc>
         <w:tc>
           <w:tcPr>
-            <w:tcW w:w="2123" w:type="dxa"/>
-          </w:tcPr>
-          <w:p>
-            <w:pPr>
-              <w:jc w:val="center"/>
-              <w:rPr>
-                <w:rFonts w:ascii="Arial" w:hAnsi="Arial" w:cs="Arial"/>
-              </w:rPr>
-            </w:pPr>
-            <w:r>
-              <w:rPr>
-                <w:rFonts w:ascii="Arial" w:hAnsi="Arial" w:cs="Arial"/>
-              </w:rPr>
-              <w:t>Cambios Gerencia Organizacional</w:t>
-            </w:r>
-          </w:p>
-        </w:tc>
-        <w:tc>
-          <w:tcPr>
-            <w:tcW w:w="2124" w:type="dxa"/>
+            <w:tcW w:w="1842" w:type="dxa"/>
+          </w:tcPr>
+          <w:p>
+            <w:pPr>
+              <w:jc w:val="center"/>
+              <w:rPr>
+                <w:rFonts w:ascii="Arial" w:hAnsi="Arial" w:cs="Arial"/>
+              </w:rPr>
+            </w:pPr>
+            <w:r>
+              <w:rPr>
+                <w:rFonts w:ascii="Arial" w:hAnsi="Arial" w:cs="Arial"/>
+              </w:rPr>
+              <w:t xml:space="preserve">Cambios </w:t>
+            </w:r>
+            <w:r>
+              <w:rPr>
+                <w:rFonts w:ascii="Arial" w:hAnsi="Arial" w:cs="Arial"/>
+              </w:rPr>
+              <w:t>en los Estatutos</w:t>
+            </w:r>
+          </w:p>
+        </w:tc>
+        <w:tc>
+          <w:tcPr>
+            <w:tcW w:w="2561" w:type="dxa"/>
           </w:tcPr>
           <w:p>
             <w:pPr>
@@ -8496,7 +8827,7 @@
         </w:tc>
         <w:tc>
           <w:tcPr>
-            <w:tcW w:w="2124" w:type="dxa"/>
+            <w:tcW w:w="1408" w:type="dxa"/>
           </w:tcPr>
           <w:p>
             <w:pPr>
@@ -8510,6 +8841,25 @@
                 <w:rFonts w:ascii="Arial" w:hAnsi="Arial" w:cs="Arial"/>
               </w:rPr>
               <w:t>Crítico</w:t>
+            </w:r>
+          </w:p>
+        </w:tc>
+        <w:tc>
+          <w:tcPr>
+            <w:tcW w:w="2127" w:type="dxa"/>
+          </w:tcPr>
+          <w:p>
+            <w:pPr>
+              <w:jc w:val="center"/>
+              <w:rPr>
+                <w:rFonts w:ascii="Arial" w:hAnsi="Arial" w:cs="Arial"/>
+              </w:rPr>
+            </w:pPr>
+            <w:r>
+              <w:rPr>
+                <w:rFonts w:ascii="Arial" w:hAnsi="Arial" w:cs="Arial"/>
+              </w:rPr>
+              <w:t>Consulta minuciosa de los Estatutos previo al desarrollo de la aplicación.</w:t>
             </w:r>
           </w:p>
         </w:tc>
@@ -8517,7 +8867,7 @@
       <w:tr>
         <w:tc>
           <w:tcPr>
-            <w:tcW w:w="2123" w:type="dxa"/>
+            <w:tcW w:w="988" w:type="dxa"/>
           </w:tcPr>
           <w:p>
             <w:pPr>
@@ -8544,7 +8894,7 @@
         </w:tc>
         <w:tc>
           <w:tcPr>
-            <w:tcW w:w="2123" w:type="dxa"/>
+            <w:tcW w:w="1842" w:type="dxa"/>
           </w:tcPr>
           <w:p>
             <w:pPr>
@@ -8563,7 +8913,7 @@
         </w:tc>
         <w:tc>
           <w:tcPr>
-            <w:tcW w:w="2124" w:type="dxa"/>
+            <w:tcW w:w="2561" w:type="dxa"/>
           </w:tcPr>
           <w:p>
             <w:pPr>
@@ -8582,7 +8932,7 @@
         </w:tc>
         <w:tc>
           <w:tcPr>
-            <w:tcW w:w="2124" w:type="dxa"/>
+            <w:tcW w:w="1408" w:type="dxa"/>
           </w:tcPr>
           <w:p>
             <w:pPr>
@@ -8596,6 +8946,25 @@
                 <w:rFonts w:ascii="Arial" w:hAnsi="Arial" w:cs="Arial"/>
               </w:rPr>
               <w:t>Crítico</w:t>
+            </w:r>
+          </w:p>
+        </w:tc>
+        <w:tc>
+          <w:tcPr>
+            <w:tcW w:w="2127" w:type="dxa"/>
+          </w:tcPr>
+          <w:p>
+            <w:pPr>
+              <w:jc w:val="center"/>
+              <w:rPr>
+                <w:rFonts w:ascii="Arial" w:hAnsi="Arial" w:cs="Arial"/>
+              </w:rPr>
+            </w:pPr>
+            <w:r>
+              <w:rPr>
+                <w:rFonts w:ascii="Arial" w:hAnsi="Arial" w:cs="Arial"/>
+              </w:rPr>
+              <w:t>Cambio de metodología a una más adecuada para el tipo de proyecto.</w:t>
             </w:r>
           </w:p>
         </w:tc>
@@ -8657,6 +9026,7 @@
         <w:docPartUnique/>
       </w:docPartObj>
     </w:sdtPr>
+    <w:sdtEndPr/>
     <w:sdtContent>
       <w:p>
         <w:pPr>
@@ -8817,7 +9187,7 @@
             <w:rPr>
               <w:lang w:val="ca-ES"/>
             </w:rPr>
-            <w:t>4</w:t>
+            <w:t>5</w:t>
           </w:r>
           <w:r>
             <w:rPr>

</xml_diff>